<commit_message>
Release : Ver 1.2 (5) | 전화 기능 추가 / exec 추가
Former-commit-id: f81058efccb2857343a504e062ffad51f2a4c6ed
</commit_message>
<xml_diff>
--- a/exec/특화_구미2반_D202_포팅메뉴얼.docx
+++ b/exec/특화_구미2반_D202_포팅메뉴얼.docx
@@ -1,6 +1,6 @@
 
 <file path=word/document.xml><?xml version="1.0" encoding="utf-8"?>
-<w:document xmlns:wpc="http://schemas.microsoft.com/office/word/2010/wordprocessingCanvas" xmlns:cx="http://schemas.microsoft.com/office/drawing/2014/chartex" xmlns:cx1="http://schemas.microsoft.com/office/drawing/2015/9/8/chartex" xmlns:mc="http://schemas.openxmlformats.org/markup-compatibility/2006" xmlns:o="urn:schemas-microsoft-com:office:office" xmlns:r="http://schemas.openxmlformats.org/officeDocument/2006/relationships" xmlns:m="http://schemas.openxmlformats.org/officeDocument/2006/math" xmlns:v="urn:schemas-microsoft-com:vml" xmlns:wp14="http://schemas.microsoft.com/office/word/2010/wordprocessingDrawing" xmlns:wp="http://schemas.openxmlformats.org/drawingml/2006/wordprocessingDrawing" xmlns:w10="urn:schemas-microsoft-com:office:word" xmlns:w="http://schemas.openxmlformats.org/wordprocessingml/2006/main" xmlns:w14="http://schemas.microsoft.com/office/word/2010/wordml" xmlns:w15="http://schemas.microsoft.com/office/word/2012/wordml" xmlns:w16se="http://schemas.microsoft.com/office/word/2015/wordml/symex" xmlns:wpg="http://schemas.microsoft.com/office/word/2010/wordprocessingGroup" xmlns:wpi="http://schemas.microsoft.com/office/word/2010/wordprocessingInk" xmlns:wne="http://schemas.microsoft.com/office/word/2006/wordml" xmlns:wps="http://schemas.microsoft.com/office/word/2010/wordprocessingShape" mc:Ignorable="w14 w15 w16se wp14">
+<w:document xmlns:wpc="http://schemas.microsoft.com/office/word/2010/wordprocessingCanvas" xmlns:cx="http://schemas.microsoft.com/office/drawing/2014/chartex" xmlns:cx1="http://schemas.microsoft.com/office/drawing/2015/9/8/chartex" xmlns:cx2="http://schemas.microsoft.com/office/drawing/2015/10/21/chartex" xmlns:cx3="http://schemas.microsoft.com/office/drawing/2016/5/9/chartex" xmlns:cx4="http://schemas.microsoft.com/office/drawing/2016/5/10/chartex" xmlns:cx5="http://schemas.microsoft.com/office/drawing/2016/5/11/chartex" xmlns:cx6="http://schemas.microsoft.com/office/drawing/2016/5/12/chartex" xmlns:cx7="http://schemas.microsoft.com/office/drawing/2016/5/13/chartex" xmlns:cx8="http://schemas.microsoft.com/office/drawing/2016/5/14/chartex" xmlns:mc="http://schemas.openxmlformats.org/markup-compatibility/2006" xmlns:aink="http://schemas.microsoft.com/office/drawing/2016/ink" xmlns:am3d="http://schemas.microsoft.com/office/drawing/2017/model3d" xmlns:o="urn:schemas-microsoft-com:office:office" xmlns:oel="http://schemas.microsoft.com/office/2019/extlst" xmlns:r="http://schemas.openxmlformats.org/officeDocument/2006/relationships" xmlns:m="http://schemas.openxmlformats.org/officeDocument/2006/math" xmlns:v="urn:schemas-microsoft-com:vml" xmlns:wp14="http://schemas.microsoft.com/office/word/2010/wordprocessingDrawing" xmlns:wp="http://schemas.openxmlformats.org/drawingml/2006/wordprocessingDrawing" xmlns:w10="urn:schemas-microsoft-com:office:word" xmlns:w="http://schemas.openxmlformats.org/wordprocessingml/2006/main" xmlns:w14="http://schemas.microsoft.com/office/word/2010/wordml" xmlns:w15="http://schemas.microsoft.com/office/word/2012/wordml" xmlns:w16cex="http://schemas.microsoft.com/office/word/2018/wordml/cex" xmlns:w16cid="http://schemas.microsoft.com/office/word/2016/wordml/cid" xmlns:w16="http://schemas.microsoft.com/office/word/2018/wordml" xmlns:w16sdtdh="http://schemas.microsoft.com/office/word/2020/wordml/sdtdatahash" xmlns:w16se="http://schemas.microsoft.com/office/word/2015/wordml/symex" xmlns:wpg="http://schemas.microsoft.com/office/word/2010/wordprocessingGroup" xmlns:wpi="http://schemas.microsoft.com/office/word/2010/wordprocessingInk" xmlns:wne="http://schemas.microsoft.com/office/word/2006/wordml" xmlns:wps="http://schemas.microsoft.com/office/word/2010/wordprocessingShape" mc:Ignorable="w14 w15 w16se w16cid w16 w16cex w16sdtdh wp14">
   <w:body>
     <w:p>
       <w:pPr>
@@ -566,7 +566,7 @@
               </wp:anchor>
             </w:drawing>
           </mc:Choice>
-          <mc:Fallback xmlns:w16sdtdh="http://schemas.microsoft.com/office/word/2020/wordml/sdtdatahash" xmlns:w16="http://schemas.microsoft.com/office/word/2018/wordml" xmlns:w16cid="http://schemas.microsoft.com/office/word/2016/wordml/cid" xmlns:w16cex="http://schemas.microsoft.com/office/word/2018/wordml/cex" xmlns:oel="http://schemas.microsoft.com/office/2019/extlst" xmlns:am3d="http://schemas.microsoft.com/office/drawing/2017/model3d" xmlns:aink="http://schemas.microsoft.com/office/drawing/2016/ink" xmlns:cx8="http://schemas.microsoft.com/office/drawing/2016/5/14/chartex" xmlns:cx7="http://schemas.microsoft.com/office/drawing/2016/5/13/chartex" xmlns:cx6="http://schemas.microsoft.com/office/drawing/2016/5/12/chartex" xmlns:cx5="http://schemas.microsoft.com/office/drawing/2016/5/11/chartex" xmlns:cx4="http://schemas.microsoft.com/office/drawing/2016/5/10/chartex" xmlns:cx3="http://schemas.microsoft.com/office/drawing/2016/5/9/chartex" xmlns:cx2="http://schemas.microsoft.com/office/drawing/2015/10/21/chartex">
+          <mc:Fallback>
             <w:pict>
               <v:line w14:anchorId="210B9F01" id="직선 연결선 11" o:spid="_x0000_s1026" style="position:absolute;left:0;text-align:left;z-index:251671552;visibility:visible;mso-wrap-style:square;mso-width-percent:0;mso-height-percent:0;mso-wrap-distance-left:9pt;mso-wrap-distance-top:0;mso-wrap-distance-right:9pt;mso-wrap-distance-bottom:0;mso-position-horizontal:absolute;mso-position-horizontal-relative:margin;mso-position-vertical:absolute;mso-position-vertical-relative:text;mso-width-percent:0;mso-height-percent:0;mso-width-relative:margin;mso-height-relative:margin" from="0,-.05pt" to="521.15pt,-.05pt" o:gfxdata="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" strokecolor="#5b9bd5 [3204]" strokeweight="1.5pt">
                 <v:stroke joinstyle="miter"/>
@@ -884,7 +884,7 @@
               </wp:anchor>
             </w:drawing>
           </mc:Choice>
-          <mc:Fallback xmlns:w16sdtdh="http://schemas.microsoft.com/office/word/2020/wordml/sdtdatahash" xmlns:w16="http://schemas.microsoft.com/office/word/2018/wordml" xmlns:w16cid="http://schemas.microsoft.com/office/word/2016/wordml/cid" xmlns:w16cex="http://schemas.microsoft.com/office/word/2018/wordml/cex" xmlns:oel="http://schemas.microsoft.com/office/2019/extlst" xmlns:am3d="http://schemas.microsoft.com/office/drawing/2017/model3d" xmlns:aink="http://schemas.microsoft.com/office/drawing/2016/ink" xmlns:cx8="http://schemas.microsoft.com/office/drawing/2016/5/14/chartex" xmlns:cx7="http://schemas.microsoft.com/office/drawing/2016/5/13/chartex" xmlns:cx6="http://schemas.microsoft.com/office/drawing/2016/5/12/chartex" xmlns:cx5="http://schemas.microsoft.com/office/drawing/2016/5/11/chartex" xmlns:cx4="http://schemas.microsoft.com/office/drawing/2016/5/10/chartex" xmlns:cx3="http://schemas.microsoft.com/office/drawing/2016/5/9/chartex" xmlns:cx2="http://schemas.microsoft.com/office/drawing/2015/10/21/chartex">
+          <mc:Fallback>
             <w:pict>
               <v:line w14:anchorId="2D0792CB" id="직선 연결선 2" o:spid="_x0000_s1026" style="position:absolute;left:0;text-align:left;z-index:251659264;visibility:visible;mso-wrap-style:square;mso-width-percent:0;mso-height-percent:0;mso-wrap-distance-left:9pt;mso-wrap-distance-top:0;mso-wrap-distance-right:9pt;mso-wrap-distance-bottom:0;mso-position-horizontal:right;mso-position-horizontal-relative:margin;mso-position-vertical:absolute;mso-position-vertical-relative:text;mso-width-percent:0;mso-height-percent:0;mso-width-relative:margin;mso-height-relative:margin" from="469.95pt,34.3pt" to="991.1pt,34.3pt" o:gfxdata="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" strokecolor="#5b9bd5 [3204]" strokeweight="1.5pt">
                 <v:stroke joinstyle="miter"/>
@@ -2425,7 +2425,7 @@
               </wp:anchor>
             </w:drawing>
           </mc:Choice>
-          <mc:Fallback xmlns:w16sdtdh="http://schemas.microsoft.com/office/word/2020/wordml/sdtdatahash" xmlns:w16="http://schemas.microsoft.com/office/word/2018/wordml" xmlns:w16cid="http://schemas.microsoft.com/office/word/2016/wordml/cid" xmlns:w16cex="http://schemas.microsoft.com/office/word/2018/wordml/cex" xmlns:oel="http://schemas.microsoft.com/office/2019/extlst" xmlns:am3d="http://schemas.microsoft.com/office/drawing/2017/model3d" xmlns:aink="http://schemas.microsoft.com/office/drawing/2016/ink" xmlns:cx8="http://schemas.microsoft.com/office/drawing/2016/5/14/chartex" xmlns:cx7="http://schemas.microsoft.com/office/drawing/2016/5/13/chartex" xmlns:cx6="http://schemas.microsoft.com/office/drawing/2016/5/12/chartex" xmlns:cx5="http://schemas.microsoft.com/office/drawing/2016/5/11/chartex" xmlns:cx4="http://schemas.microsoft.com/office/drawing/2016/5/10/chartex" xmlns:cx3="http://schemas.microsoft.com/office/drawing/2016/5/9/chartex" xmlns:cx2="http://schemas.microsoft.com/office/drawing/2015/10/21/chartex">
+          <mc:Fallback>
             <w:pict>
               <v:line w14:anchorId="7F084F35" id="직선 연결선 5" o:spid="_x0000_s1026" style="position:absolute;left:0;text-align:left;z-index:251661312;visibility:visible;mso-wrap-style:square;mso-width-percent:0;mso-height-percent:0;mso-wrap-distance-left:9pt;mso-wrap-distance-top:0;mso-wrap-distance-right:9pt;mso-wrap-distance-bottom:0;mso-position-horizontal:right;mso-position-horizontal-relative:margin;mso-position-vertical:absolute;mso-position-vertical-relative:text;mso-width-percent:0;mso-height-percent:0;mso-width-relative:margin;mso-height-relative:margin" from="469.95pt,33.1pt" to="991.1pt,33.1pt" o:gfxdata="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" strokecolor="#5b9bd5 [3204]" strokeweight="1.5pt">
                 <v:stroke joinstyle="miter"/>
@@ -3200,7 +3200,7 @@
               <w:autoSpaceDN/>
               <w:jc w:val="left"/>
               <w:rPr>
-                <w:rFonts w:eastAsiaTheme="minorHAnsi" w:cs="굴림" w:hint="eastAsia"/>
+                <w:rFonts w:eastAsiaTheme="minorHAnsi" w:cs="굴림"/>
                 <w:kern w:val="0"/>
                 <w:szCs w:val="20"/>
               </w:rPr>
@@ -3337,7 +3337,7 @@
         <w:ind w:left="760"/>
         <w:jc w:val="left"/>
         <w:rPr>
-          <w:rFonts w:eastAsiaTheme="minorHAnsi" w:cs="굴림" w:hint="eastAsia"/>
+          <w:rFonts w:eastAsiaTheme="minorHAnsi" w:cs="굴림"/>
           <w:kern w:val="0"/>
           <w:szCs w:val="20"/>
         </w:rPr>
@@ -3536,7 +3536,7 @@
               <w:autoSpaceDN/>
               <w:jc w:val="left"/>
               <w:rPr>
-                <w:rFonts w:eastAsiaTheme="minorHAnsi" w:cs="굴림" w:hint="eastAsia"/>
+                <w:rFonts w:eastAsiaTheme="minorHAnsi" w:cs="굴림"/>
                 <w:kern w:val="0"/>
                 <w:szCs w:val="20"/>
               </w:rPr>
@@ -3570,7 +3570,7 @@
         <w:ind w:left="760"/>
         <w:jc w:val="left"/>
         <w:rPr>
-          <w:rFonts w:eastAsiaTheme="minorHAnsi" w:cs="굴림" w:hint="eastAsia"/>
+          <w:rFonts w:eastAsiaTheme="minorHAnsi" w:cs="굴림"/>
           <w:kern w:val="0"/>
           <w:szCs w:val="20"/>
         </w:rPr>
@@ -3681,7 +3681,7 @@
               <w:autoSpaceDN/>
               <w:jc w:val="left"/>
               <w:rPr>
-                <w:rFonts w:eastAsiaTheme="minorHAnsi" w:cs="굴림" w:hint="eastAsia"/>
+                <w:rFonts w:eastAsiaTheme="minorHAnsi" w:cs="굴림"/>
                 <w:kern w:val="0"/>
                 <w:szCs w:val="20"/>
               </w:rPr>
@@ -3819,7 +3819,7 @@
         <w:ind w:left="760"/>
         <w:jc w:val="left"/>
         <w:rPr>
-          <w:rFonts w:eastAsiaTheme="minorHAnsi" w:cs="굴림" w:hint="eastAsia"/>
+          <w:rFonts w:eastAsiaTheme="minorHAnsi" w:cs="굴림"/>
           <w:kern w:val="0"/>
           <w:szCs w:val="20"/>
         </w:rPr>
@@ -3948,7 +3948,7 @@
               <w:autoSpaceDN/>
               <w:jc w:val="left"/>
               <w:rPr>
-                <w:rFonts w:eastAsiaTheme="minorHAnsi" w:cs="굴림" w:hint="eastAsia"/>
+                <w:rFonts w:eastAsiaTheme="minorHAnsi" w:cs="굴림"/>
                 <w:kern w:val="0"/>
                 <w:szCs w:val="20"/>
               </w:rPr>
@@ -4007,7 +4007,7 @@
         <w:ind w:leftChars="0" w:left="760"/>
         <w:jc w:val="left"/>
         <w:rPr>
-          <w:rFonts w:eastAsiaTheme="minorHAnsi" w:cs="굴림" w:hint="eastAsia"/>
+          <w:rFonts w:eastAsiaTheme="minorHAnsi" w:cs="굴림"/>
           <w:kern w:val="0"/>
           <w:szCs w:val="20"/>
         </w:rPr>
@@ -4154,7 +4154,7 @@
               <w:ind w:leftChars="0" w:left="0"/>
               <w:jc w:val="left"/>
               <w:rPr>
-                <w:rFonts w:eastAsiaTheme="minorHAnsi" w:cs="굴림" w:hint="eastAsia"/>
+                <w:rFonts w:eastAsiaTheme="minorHAnsi" w:cs="굴림"/>
                 <w:kern w:val="0"/>
                 <w:szCs w:val="20"/>
               </w:rPr>
@@ -4205,7 +4205,7 @@
         <w:ind w:leftChars="0" w:left="760"/>
         <w:jc w:val="left"/>
         <w:rPr>
-          <w:rFonts w:eastAsiaTheme="minorHAnsi" w:cs="굴림" w:hint="eastAsia"/>
+          <w:rFonts w:eastAsiaTheme="minorHAnsi" w:cs="굴림"/>
           <w:kern w:val="0"/>
           <w:szCs w:val="20"/>
         </w:rPr>
@@ -4428,7 +4428,7 @@
         <w:ind w:leftChars="0" w:left="760"/>
         <w:jc w:val="left"/>
         <w:rPr>
-          <w:rFonts w:eastAsiaTheme="minorHAnsi" w:cs="굴림" w:hint="eastAsia"/>
+          <w:rFonts w:eastAsiaTheme="minorHAnsi" w:cs="굴림"/>
           <w:kern w:val="0"/>
           <w:szCs w:val="20"/>
         </w:rPr>
@@ -4584,7 +4584,7 @@
         <w:ind w:leftChars="0" w:left="760"/>
         <w:jc w:val="left"/>
         <w:rPr>
-          <w:rFonts w:eastAsiaTheme="minorHAnsi" w:cs="굴림" w:hint="eastAsia"/>
+          <w:rFonts w:eastAsiaTheme="minorHAnsi" w:cs="굴림"/>
           <w:kern w:val="0"/>
           <w:szCs w:val="20"/>
         </w:rPr>
@@ -4672,13 +4672,11 @@
         <w:autoSpaceDN/>
         <w:jc w:val="left"/>
         <w:rPr>
-          <w:rFonts w:eastAsiaTheme="minorHAnsi" w:cs="굴림" w:hint="eastAsia"/>
-          <w:kern w:val="0"/>
-          <w:szCs w:val="20"/>
-        </w:rPr>
-      </w:pPr>
-      <w:bookmarkStart w:id="0" w:name="_GoBack"/>
-      <w:bookmarkEnd w:id="0"/>
+          <w:rFonts w:eastAsiaTheme="minorHAnsi" w:cs="굴림"/>
+          <w:kern w:val="0"/>
+          <w:szCs w:val="20"/>
+        </w:rPr>
+      </w:pPr>
     </w:p>
     <w:p>
       <w:pPr>
@@ -4768,7 +4766,7 @@
               </wp:anchor>
             </w:drawing>
           </mc:Choice>
-          <mc:Fallback xmlns:w16sdtdh="http://schemas.microsoft.com/office/word/2020/wordml/sdtdatahash" xmlns:w16="http://schemas.microsoft.com/office/word/2018/wordml" xmlns:w16cid="http://schemas.microsoft.com/office/word/2016/wordml/cid" xmlns:w16cex="http://schemas.microsoft.com/office/word/2018/wordml/cex" xmlns:oel="http://schemas.microsoft.com/office/2019/extlst" xmlns:am3d="http://schemas.microsoft.com/office/drawing/2017/model3d" xmlns:aink="http://schemas.microsoft.com/office/drawing/2016/ink" xmlns:cx8="http://schemas.microsoft.com/office/drawing/2016/5/14/chartex" xmlns:cx7="http://schemas.microsoft.com/office/drawing/2016/5/13/chartex" xmlns:cx6="http://schemas.microsoft.com/office/drawing/2016/5/12/chartex" xmlns:cx5="http://schemas.microsoft.com/office/drawing/2016/5/11/chartex" xmlns:cx4="http://schemas.microsoft.com/office/drawing/2016/5/10/chartex" xmlns:cx3="http://schemas.microsoft.com/office/drawing/2016/5/9/chartex" xmlns:cx2="http://schemas.microsoft.com/office/drawing/2015/10/21/chartex">
+          <mc:Fallback>
             <w:pict>
               <v:line w14:anchorId="23A3F49F" id="직선 연결선 6" o:spid="_x0000_s1026" style="position:absolute;left:0;text-align:left;z-index:251663360;visibility:visible;mso-wrap-style:square;mso-width-percent:0;mso-height-percent:0;mso-wrap-distance-left:9pt;mso-wrap-distance-top:0;mso-wrap-distance-right:9pt;mso-wrap-distance-bottom:0;mso-position-horizontal:right;mso-position-horizontal-relative:margin;mso-position-vertical:absolute;mso-position-vertical-relative:text;mso-width-percent:0;mso-height-percent:0;mso-width-relative:margin;mso-height-relative:margin" from="469.95pt,33.1pt" to="991.1pt,33.1pt" o:gfxdata="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" strokecolor="#5b9bd5 [3204]" strokeweight="1.5pt">
                 <v:stroke joinstyle="miter"/>
@@ -7168,7 +7166,7 @@
               </wp:anchor>
             </w:drawing>
           </mc:Choice>
-          <mc:Fallback xmlns:w16sdtdh="http://schemas.microsoft.com/office/word/2020/wordml/sdtdatahash" xmlns:w16="http://schemas.microsoft.com/office/word/2018/wordml" xmlns:w16cid="http://schemas.microsoft.com/office/word/2016/wordml/cid" xmlns:w16cex="http://schemas.microsoft.com/office/word/2018/wordml/cex" xmlns:oel="http://schemas.microsoft.com/office/2019/extlst" xmlns:am3d="http://schemas.microsoft.com/office/drawing/2017/model3d" xmlns:aink="http://schemas.microsoft.com/office/drawing/2016/ink" xmlns:cx8="http://schemas.microsoft.com/office/drawing/2016/5/14/chartex" xmlns:cx7="http://schemas.microsoft.com/office/drawing/2016/5/13/chartex" xmlns:cx6="http://schemas.microsoft.com/office/drawing/2016/5/12/chartex" xmlns:cx5="http://schemas.microsoft.com/office/drawing/2016/5/11/chartex" xmlns:cx4="http://schemas.microsoft.com/office/drawing/2016/5/10/chartex" xmlns:cx3="http://schemas.microsoft.com/office/drawing/2016/5/9/chartex" xmlns:cx2="http://schemas.microsoft.com/office/drawing/2015/10/21/chartex">
+          <mc:Fallback>
             <w:pict>
               <v:line w14:anchorId="017503B1" id="직선 연결선 7" o:spid="_x0000_s1026" style="position:absolute;left:0;text-align:left;z-index:251665408;visibility:visible;mso-wrap-style:square;mso-width-percent:0;mso-height-percent:0;mso-wrap-distance-left:9pt;mso-wrap-distance-top:0;mso-wrap-distance-right:9pt;mso-wrap-distance-bottom:0;mso-position-horizontal:right;mso-position-horizontal-relative:margin;mso-position-vertical:absolute;mso-position-vertical-relative:text;mso-width-percent:0;mso-height-percent:0;mso-width-relative:margin;mso-height-relative:margin" from="469.95pt,33.1pt" to="991.1pt,33.1pt" o:gfxdata="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" strokecolor="#5b9bd5 [3204]" strokeweight="1.5pt">
                 <v:stroke joinstyle="miter"/>
@@ -7922,7 +7920,7 @@
               </wp:anchor>
             </w:drawing>
           </mc:Choice>
-          <mc:Fallback xmlns:w16sdtdh="http://schemas.microsoft.com/office/word/2020/wordml/sdtdatahash" xmlns:w16="http://schemas.microsoft.com/office/word/2018/wordml" xmlns:w16cid="http://schemas.microsoft.com/office/word/2016/wordml/cid" xmlns:w16cex="http://schemas.microsoft.com/office/word/2018/wordml/cex" xmlns:oel="http://schemas.microsoft.com/office/2019/extlst" xmlns:am3d="http://schemas.microsoft.com/office/drawing/2017/model3d" xmlns:aink="http://schemas.microsoft.com/office/drawing/2016/ink" xmlns:cx8="http://schemas.microsoft.com/office/drawing/2016/5/14/chartex" xmlns:cx7="http://schemas.microsoft.com/office/drawing/2016/5/13/chartex" xmlns:cx6="http://schemas.microsoft.com/office/drawing/2016/5/12/chartex" xmlns:cx5="http://schemas.microsoft.com/office/drawing/2016/5/11/chartex" xmlns:cx4="http://schemas.microsoft.com/office/drawing/2016/5/10/chartex" xmlns:cx3="http://schemas.microsoft.com/office/drawing/2016/5/9/chartex" xmlns:cx2="http://schemas.microsoft.com/office/drawing/2015/10/21/chartex">
+          <mc:Fallback>
             <w:pict>
               <v:line w14:anchorId="051EC788" id="직선 연결선 9" o:spid="_x0000_s1026" style="position:absolute;left:0;text-align:left;z-index:251669504;visibility:visible;mso-wrap-style:square;mso-width-percent:0;mso-height-percent:0;mso-wrap-distance-left:9pt;mso-wrap-distance-top:0;mso-wrap-distance-right:9pt;mso-wrap-distance-bottom:0;mso-position-horizontal:right;mso-position-horizontal-relative:margin;mso-position-vertical:absolute;mso-position-vertical-relative:text;mso-width-percent:0;mso-height-percent:0;mso-width-relative:margin;mso-height-relative:margin" from="469.95pt,33.1pt" to="991.1pt,33.1pt" o:gfxdata="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" strokecolor="#5b9bd5 [3204]" strokeweight="1.5pt">
                 <v:stroke joinstyle="miter"/>
@@ -8358,6 +8356,152 @@
         <w:rPr>
           <w:rFonts w:eastAsiaTheme="minorHAnsi" w:cs="굴림"/>
           <w:kern w:val="0"/>
+          <w:szCs w:val="20"/>
+        </w:rPr>
+      </w:pPr>
+      <w:r>
+        <w:rPr>
+          <w:rFonts w:eastAsiaTheme="minorHAnsi" w:cs="굴림" w:hint="eastAsia"/>
+          <w:kern w:val="0"/>
+          <w:szCs w:val="20"/>
+        </w:rPr>
+        <w:t>*</w:t>
+      </w:r>
+      <w:r>
+        <w:rPr>
+          <w:rFonts w:eastAsiaTheme="minorHAnsi" w:cs="굴림"/>
+          <w:kern w:val="0"/>
+          <w:szCs w:val="20"/>
+        </w:rPr>
+        <w:t xml:space="preserve"> </w:t>
+      </w:r>
+      <w:r>
+        <w:rPr>
+          <w:rFonts w:eastAsiaTheme="minorHAnsi" w:cs="굴림" w:hint="eastAsia"/>
+          <w:kern w:val="0"/>
+          <w:szCs w:val="20"/>
+        </w:rPr>
+        <w:t xml:space="preserve">플레이 스토어 등록 시 </w:t>
+      </w:r>
+      <w:r>
+        <w:rPr>
+          <w:rFonts w:eastAsiaTheme="minorHAnsi" w:cs="굴림"/>
+          <w:kern w:val="0"/>
+          <w:szCs w:val="20"/>
+        </w:rPr>
+        <w:t xml:space="preserve">Google Play Console </w:t>
+      </w:r>
+      <w:r>
+        <w:rPr>
+          <w:rFonts w:eastAsiaTheme="minorHAnsi" w:cs="굴림" w:hint="eastAsia"/>
+          <w:kern w:val="0"/>
+          <w:szCs w:val="20"/>
+        </w:rPr>
+        <w:t xml:space="preserve">앱 서명의 </w:t>
+      </w:r>
+      <w:r>
+        <w:rPr>
+          <w:rFonts w:eastAsiaTheme="minorHAnsi" w:cs="굴림"/>
+          <w:kern w:val="0"/>
+          <w:szCs w:val="20"/>
+        </w:rPr>
+        <w:t xml:space="preserve">SHA-1 </w:t>
+      </w:r>
+      <w:r>
+        <w:rPr>
+          <w:rFonts w:eastAsiaTheme="minorHAnsi" w:cs="굴림" w:hint="eastAsia"/>
+          <w:kern w:val="0"/>
+          <w:szCs w:val="20"/>
+        </w:rPr>
+        <w:t>값을 입력</w:t>
+      </w:r>
+    </w:p>
+    <w:p>
+      <w:pPr>
+        <w:widowControl/>
+        <w:wordWrap/>
+        <w:autoSpaceDE/>
+        <w:autoSpaceDN/>
+        <w:spacing w:before="100" w:beforeAutospacing="1" w:after="100" w:afterAutospacing="1" w:line="240" w:lineRule="auto"/>
+        <w:rPr>
+          <w:rFonts w:ascii="Consolas" w:hAnsi="Consolas"/>
+          <w:color w:val="DCDCDC"/>
+          <w:sz w:val="21"/>
+          <w:szCs w:val="21"/>
+          <w:shd w:val="clear" w:color="auto" w:fill="01092B"/>
+        </w:rPr>
+      </w:pPr>
+      <w:r>
+        <w:rPr>
+          <w:rStyle w:val="hljs-builtin"/>
+          <w:rFonts w:ascii="Consolas" w:hAnsi="Consolas"/>
+          <w:color w:val="4EC9B0"/>
+          <w:sz w:val="21"/>
+          <w:szCs w:val="21"/>
+        </w:rPr>
+        <w:t>echo</w:t>
+      </w:r>
+      <w:r>
+        <w:rPr>
+          <w:rFonts w:ascii="Consolas" w:hAnsi="Consolas"/>
+          <w:color w:val="DCDCDC"/>
+          <w:sz w:val="21"/>
+          <w:szCs w:val="21"/>
+          <w:shd w:val="clear" w:color="auto" w:fill="01092B"/>
+        </w:rPr>
+        <w:t xml:space="preserve"> </w:t>
+      </w:r>
+      <w:r>
+        <w:rPr>
+          <w:rFonts w:ascii="Consolas" w:hAnsi="Consolas"/>
+          <w:color w:val="DCDCDC"/>
+          <w:sz w:val="21"/>
+          <w:szCs w:val="21"/>
+          <w:shd w:val="clear" w:color="auto" w:fill="01092B"/>
+        </w:rPr>
+        <w:t>&lt;</w:t>
+      </w:r>
+      <w:r>
+        <w:rPr>
+          <w:rStyle w:val="hljs-string"/>
+          <w:rFonts w:ascii="Consolas" w:hAnsi="Consolas" w:hint="eastAsia"/>
+          <w:color w:val="D69D85"/>
+          <w:sz w:val="21"/>
+          <w:szCs w:val="21"/>
+        </w:rPr>
+        <w:t>S</w:t>
+      </w:r>
+      <w:r>
+        <w:rPr>
+          <w:rStyle w:val="hljs-string"/>
+          <w:rFonts w:ascii="Consolas" w:hAnsi="Consolas"/>
+          <w:color w:val="D69D85"/>
+          <w:sz w:val="21"/>
+          <w:szCs w:val="21"/>
+        </w:rPr>
+        <w:t>HA-1&gt;</w:t>
+      </w:r>
+      <w:r>
+        <w:rPr>
+          <w:rFonts w:ascii="Consolas" w:hAnsi="Consolas"/>
+          <w:color w:val="DCDCDC"/>
+          <w:sz w:val="21"/>
+          <w:szCs w:val="21"/>
+          <w:shd w:val="clear" w:color="auto" w:fill="01092B"/>
+        </w:rPr>
+        <w:t xml:space="preserve"> | xxd -r -p | openssl base64</w:t>
+      </w:r>
+    </w:p>
+    <w:p>
+      <w:pPr>
+        <w:widowControl/>
+        <w:wordWrap/>
+        <w:autoSpaceDE/>
+        <w:autoSpaceDN/>
+        <w:spacing w:before="100" w:beforeAutospacing="1" w:after="100" w:afterAutospacing="1" w:line="240" w:lineRule="auto"/>
+        <w:rPr>
+          <w:rFonts w:eastAsiaTheme="minorHAnsi" w:cs="굴림" w:hint="eastAsia"/>
+          <w:kern w:val="0"/>
           <w:sz w:val="24"/>
           <w:szCs w:val="24"/>
         </w:rPr>
@@ -8647,7 +8791,7 @@
 </file>
 
 <file path=word/endnotes.xml><?xml version="1.0" encoding="utf-8"?>
-<w:endnotes xmlns:wpc="http://schemas.microsoft.com/office/word/2010/wordprocessingCanvas" xmlns:cx="http://schemas.microsoft.com/office/drawing/2014/chartex" xmlns:cx1="http://schemas.microsoft.com/office/drawing/2015/9/8/chartex" xmlns:mc="http://schemas.openxmlformats.org/markup-compatibility/2006" xmlns:o="urn:schemas-microsoft-com:office:office" xmlns:r="http://schemas.openxmlformats.org/officeDocument/2006/relationships" xmlns:m="http://schemas.openxmlformats.org/officeDocument/2006/math" xmlns:v="urn:schemas-microsoft-com:vml" xmlns:wp14="http://schemas.microsoft.com/office/word/2010/wordprocessingDrawing" xmlns:wp="http://schemas.openxmlformats.org/drawingml/2006/wordprocessingDrawing" xmlns:w10="urn:schemas-microsoft-com:office:word" xmlns:w="http://schemas.openxmlformats.org/wordprocessingml/2006/main" xmlns:w14="http://schemas.microsoft.com/office/word/2010/wordml" xmlns:w15="http://schemas.microsoft.com/office/word/2012/wordml" xmlns:w16se="http://schemas.microsoft.com/office/word/2015/wordml/symex" xmlns:wpg="http://schemas.microsoft.com/office/word/2010/wordprocessingGroup" xmlns:wpi="http://schemas.microsoft.com/office/word/2010/wordprocessingInk" xmlns:wne="http://schemas.microsoft.com/office/word/2006/wordml" xmlns:wps="http://schemas.microsoft.com/office/word/2010/wordprocessingShape" mc:Ignorable="w14 w15 w16se wp14">
+<w:endnotes xmlns:wpc="http://schemas.microsoft.com/office/word/2010/wordprocessingCanvas" xmlns:cx="http://schemas.microsoft.com/office/drawing/2014/chartex" xmlns:cx1="http://schemas.microsoft.com/office/drawing/2015/9/8/chartex" xmlns:cx2="http://schemas.microsoft.com/office/drawing/2015/10/21/chartex" xmlns:cx3="http://schemas.microsoft.com/office/drawing/2016/5/9/chartex" xmlns:cx4="http://schemas.microsoft.com/office/drawing/2016/5/10/chartex" xmlns:cx5="http://schemas.microsoft.com/office/drawing/2016/5/11/chartex" xmlns:cx6="http://schemas.microsoft.com/office/drawing/2016/5/12/chartex" xmlns:cx7="http://schemas.microsoft.com/office/drawing/2016/5/13/chartex" xmlns:cx8="http://schemas.microsoft.com/office/drawing/2016/5/14/chartex" xmlns:mc="http://schemas.openxmlformats.org/markup-compatibility/2006" xmlns:aink="http://schemas.microsoft.com/office/drawing/2016/ink" xmlns:am3d="http://schemas.microsoft.com/office/drawing/2017/model3d" xmlns:o="urn:schemas-microsoft-com:office:office" xmlns:oel="http://schemas.microsoft.com/office/2019/extlst" xmlns:r="http://schemas.openxmlformats.org/officeDocument/2006/relationships" xmlns:m="http://schemas.openxmlformats.org/officeDocument/2006/math" xmlns:v="urn:schemas-microsoft-com:vml" xmlns:wp14="http://schemas.microsoft.com/office/word/2010/wordprocessingDrawing" xmlns:wp="http://schemas.openxmlformats.org/drawingml/2006/wordprocessingDrawing" xmlns:w10="urn:schemas-microsoft-com:office:word" xmlns:w="http://schemas.openxmlformats.org/wordprocessingml/2006/main" xmlns:w14="http://schemas.microsoft.com/office/word/2010/wordml" xmlns:w15="http://schemas.microsoft.com/office/word/2012/wordml" xmlns:w16cex="http://schemas.microsoft.com/office/word/2018/wordml/cex" xmlns:w16cid="http://schemas.microsoft.com/office/word/2016/wordml/cid" xmlns:w16="http://schemas.microsoft.com/office/word/2018/wordml" xmlns:w16sdtdh="http://schemas.microsoft.com/office/word/2020/wordml/sdtdatahash" xmlns:w16se="http://schemas.microsoft.com/office/word/2015/wordml/symex" xmlns:wpg="http://schemas.microsoft.com/office/word/2010/wordprocessingGroup" xmlns:wpi="http://schemas.microsoft.com/office/word/2010/wordprocessingInk" xmlns:wne="http://schemas.microsoft.com/office/word/2006/wordml" xmlns:wps="http://schemas.microsoft.com/office/word/2010/wordprocessingShape" mc:Ignorable="w14 w15 w16se w16cid w16 w16cex w16sdtdh wp14">
   <w:endnote w:type="separator" w:id="-1">
     <w:p>
       <w:pPr>
@@ -8672,7 +8816,7 @@
 </file>
 
 <file path=word/footer1.xml><?xml version="1.0" encoding="utf-8"?>
-<w:ftr xmlns:wpc="http://schemas.microsoft.com/office/word/2010/wordprocessingCanvas" xmlns:cx="http://schemas.microsoft.com/office/drawing/2014/chartex" xmlns:cx1="http://schemas.microsoft.com/office/drawing/2015/9/8/chartex" xmlns:mc="http://schemas.openxmlformats.org/markup-compatibility/2006" xmlns:o="urn:schemas-microsoft-com:office:office" xmlns:r="http://schemas.openxmlformats.org/officeDocument/2006/relationships" xmlns:m="http://schemas.openxmlformats.org/officeDocument/2006/math" xmlns:v="urn:schemas-microsoft-com:vml" xmlns:wp14="http://schemas.microsoft.com/office/word/2010/wordprocessingDrawing" xmlns:wp="http://schemas.openxmlformats.org/drawingml/2006/wordprocessingDrawing" xmlns:w10="urn:schemas-microsoft-com:office:word" xmlns:w="http://schemas.openxmlformats.org/wordprocessingml/2006/main" xmlns:w14="http://schemas.microsoft.com/office/word/2010/wordml" xmlns:w15="http://schemas.microsoft.com/office/word/2012/wordml" xmlns:w16se="http://schemas.microsoft.com/office/word/2015/wordml/symex" xmlns:wpg="http://schemas.microsoft.com/office/word/2010/wordprocessingGroup" xmlns:wpi="http://schemas.microsoft.com/office/word/2010/wordprocessingInk" xmlns:wne="http://schemas.microsoft.com/office/word/2006/wordml" xmlns:wps="http://schemas.microsoft.com/office/word/2010/wordprocessingShape" mc:Ignorable="w14 w15 w16se wp14">
+<w:ftr xmlns:wpc="http://schemas.microsoft.com/office/word/2010/wordprocessingCanvas" xmlns:cx="http://schemas.microsoft.com/office/drawing/2014/chartex" xmlns:cx1="http://schemas.microsoft.com/office/drawing/2015/9/8/chartex" xmlns:cx2="http://schemas.microsoft.com/office/drawing/2015/10/21/chartex" xmlns:cx3="http://schemas.microsoft.com/office/drawing/2016/5/9/chartex" xmlns:cx4="http://schemas.microsoft.com/office/drawing/2016/5/10/chartex" xmlns:cx5="http://schemas.microsoft.com/office/drawing/2016/5/11/chartex" xmlns:cx6="http://schemas.microsoft.com/office/drawing/2016/5/12/chartex" xmlns:cx7="http://schemas.microsoft.com/office/drawing/2016/5/13/chartex" xmlns:cx8="http://schemas.microsoft.com/office/drawing/2016/5/14/chartex" xmlns:mc="http://schemas.openxmlformats.org/markup-compatibility/2006" xmlns:aink="http://schemas.microsoft.com/office/drawing/2016/ink" xmlns:am3d="http://schemas.microsoft.com/office/drawing/2017/model3d" xmlns:o="urn:schemas-microsoft-com:office:office" xmlns:oel="http://schemas.microsoft.com/office/2019/extlst" xmlns:r="http://schemas.openxmlformats.org/officeDocument/2006/relationships" xmlns:m="http://schemas.openxmlformats.org/officeDocument/2006/math" xmlns:v="urn:schemas-microsoft-com:vml" xmlns:wp14="http://schemas.microsoft.com/office/word/2010/wordprocessingDrawing" xmlns:wp="http://schemas.openxmlformats.org/drawingml/2006/wordprocessingDrawing" xmlns:w10="urn:schemas-microsoft-com:office:word" xmlns:w="http://schemas.openxmlformats.org/wordprocessingml/2006/main" xmlns:w14="http://schemas.microsoft.com/office/word/2010/wordml" xmlns:w15="http://schemas.microsoft.com/office/word/2012/wordml" xmlns:w16cex="http://schemas.microsoft.com/office/word/2018/wordml/cex" xmlns:w16cid="http://schemas.microsoft.com/office/word/2016/wordml/cid" xmlns:w16="http://schemas.microsoft.com/office/word/2018/wordml" xmlns:w16sdtdh="http://schemas.microsoft.com/office/word/2020/wordml/sdtdatahash" xmlns:w16se="http://schemas.microsoft.com/office/word/2015/wordml/symex" xmlns:wpg="http://schemas.microsoft.com/office/word/2010/wordprocessingGroup" xmlns:wpi="http://schemas.microsoft.com/office/word/2010/wordprocessingInk" xmlns:wne="http://schemas.microsoft.com/office/word/2006/wordml" xmlns:wps="http://schemas.microsoft.com/office/word/2010/wordprocessingShape" mc:Ignorable="w14 w15 w16se w16cid w16 w16cex w16sdtdh wp14">
   <w:sdt>
     <w:sdtPr>
       <w:id w:val="202216430"/>
@@ -8681,7 +8825,6 @@
         <w:docPartUnique/>
       </w:docPartObj>
     </w:sdtPr>
-    <w:sdtEndPr/>
     <w:sdtContent>
       <w:sdt>
         <w:sdtPr>
@@ -8691,7 +8834,6 @@
             <w:docPartUnique/>
           </w:docPartObj>
         </w:sdtPr>
-        <w:sdtEndPr/>
         <w:sdtContent>
           <w:p>
             <w:pPr>
@@ -8750,7 +8892,7 @@
 </file>
 
 <file path=word/footnotes.xml><?xml version="1.0" encoding="utf-8"?>
-<w:footnotes xmlns:wpc="http://schemas.microsoft.com/office/word/2010/wordprocessingCanvas" xmlns:cx="http://schemas.microsoft.com/office/drawing/2014/chartex" xmlns:cx1="http://schemas.microsoft.com/office/drawing/2015/9/8/chartex" xmlns:mc="http://schemas.openxmlformats.org/markup-compatibility/2006" xmlns:o="urn:schemas-microsoft-com:office:office" xmlns:r="http://schemas.openxmlformats.org/officeDocument/2006/relationships" xmlns:m="http://schemas.openxmlformats.org/officeDocument/2006/math" xmlns:v="urn:schemas-microsoft-com:vml" xmlns:wp14="http://schemas.microsoft.com/office/word/2010/wordprocessingDrawing" xmlns:wp="http://schemas.openxmlformats.org/drawingml/2006/wordprocessingDrawing" xmlns:w10="urn:schemas-microsoft-com:office:word" xmlns:w="http://schemas.openxmlformats.org/wordprocessingml/2006/main" xmlns:w14="http://schemas.microsoft.com/office/word/2010/wordml" xmlns:w15="http://schemas.microsoft.com/office/word/2012/wordml" xmlns:w16se="http://schemas.microsoft.com/office/word/2015/wordml/symex" xmlns:wpg="http://schemas.microsoft.com/office/word/2010/wordprocessingGroup" xmlns:wpi="http://schemas.microsoft.com/office/word/2010/wordprocessingInk" xmlns:wne="http://schemas.microsoft.com/office/word/2006/wordml" xmlns:wps="http://schemas.microsoft.com/office/word/2010/wordprocessingShape" mc:Ignorable="w14 w15 w16se wp14">
+<w:footnotes xmlns:wpc="http://schemas.microsoft.com/office/word/2010/wordprocessingCanvas" xmlns:cx="http://schemas.microsoft.com/office/drawing/2014/chartex" xmlns:cx1="http://schemas.microsoft.com/office/drawing/2015/9/8/chartex" xmlns:cx2="http://schemas.microsoft.com/office/drawing/2015/10/21/chartex" xmlns:cx3="http://schemas.microsoft.com/office/drawing/2016/5/9/chartex" xmlns:cx4="http://schemas.microsoft.com/office/drawing/2016/5/10/chartex" xmlns:cx5="http://schemas.microsoft.com/office/drawing/2016/5/11/chartex" xmlns:cx6="http://schemas.microsoft.com/office/drawing/2016/5/12/chartex" xmlns:cx7="http://schemas.microsoft.com/office/drawing/2016/5/13/chartex" xmlns:cx8="http://schemas.microsoft.com/office/drawing/2016/5/14/chartex" xmlns:mc="http://schemas.openxmlformats.org/markup-compatibility/2006" xmlns:aink="http://schemas.microsoft.com/office/drawing/2016/ink" xmlns:am3d="http://schemas.microsoft.com/office/drawing/2017/model3d" xmlns:o="urn:schemas-microsoft-com:office:office" xmlns:oel="http://schemas.microsoft.com/office/2019/extlst" xmlns:r="http://schemas.openxmlformats.org/officeDocument/2006/relationships" xmlns:m="http://schemas.openxmlformats.org/officeDocument/2006/math" xmlns:v="urn:schemas-microsoft-com:vml" xmlns:wp14="http://schemas.microsoft.com/office/word/2010/wordprocessingDrawing" xmlns:wp="http://schemas.openxmlformats.org/drawingml/2006/wordprocessingDrawing" xmlns:w10="urn:schemas-microsoft-com:office:word" xmlns:w="http://schemas.openxmlformats.org/wordprocessingml/2006/main" xmlns:w14="http://schemas.microsoft.com/office/word/2010/wordml" xmlns:w15="http://schemas.microsoft.com/office/word/2012/wordml" xmlns:w16cex="http://schemas.microsoft.com/office/word/2018/wordml/cex" xmlns:w16cid="http://schemas.microsoft.com/office/word/2016/wordml/cid" xmlns:w16="http://schemas.microsoft.com/office/word/2018/wordml" xmlns:w16sdtdh="http://schemas.microsoft.com/office/word/2020/wordml/sdtdatahash" xmlns:w16se="http://schemas.microsoft.com/office/word/2015/wordml/symex" xmlns:wpg="http://schemas.microsoft.com/office/word/2010/wordprocessingGroup" xmlns:wpi="http://schemas.microsoft.com/office/word/2010/wordprocessingInk" xmlns:wne="http://schemas.microsoft.com/office/word/2006/wordml" xmlns:wps="http://schemas.microsoft.com/office/word/2010/wordprocessingShape" mc:Ignorable="w14 w15 w16se w16cid w16 w16cex w16sdtdh wp14">
   <w:footnote w:type="separator" w:id="-1">
     <w:p>
       <w:pPr>
@@ -8775,7 +8917,7 @@
 </file>
 
 <file path=word/numbering.xml><?xml version="1.0" encoding="utf-8"?>
-<w:numbering xmlns:wpc="http://schemas.microsoft.com/office/word/2010/wordprocessingCanvas" xmlns:cx="http://schemas.microsoft.com/office/drawing/2014/chartex" xmlns:cx1="http://schemas.microsoft.com/office/drawing/2015/9/8/chartex" xmlns:mc="http://schemas.openxmlformats.org/markup-compatibility/2006" xmlns:o="urn:schemas-microsoft-com:office:office" xmlns:r="http://schemas.openxmlformats.org/officeDocument/2006/relationships" xmlns:m="http://schemas.openxmlformats.org/officeDocument/2006/math" xmlns:v="urn:schemas-microsoft-com:vml" xmlns:wp14="http://schemas.microsoft.com/office/word/2010/wordprocessingDrawing" xmlns:wp="http://schemas.openxmlformats.org/drawingml/2006/wordprocessingDrawing" xmlns:w10="urn:schemas-microsoft-com:office:word" xmlns:w="http://schemas.openxmlformats.org/wordprocessingml/2006/main" xmlns:w14="http://schemas.microsoft.com/office/word/2010/wordml" xmlns:w15="http://schemas.microsoft.com/office/word/2012/wordml" xmlns:w16se="http://schemas.microsoft.com/office/word/2015/wordml/symex" xmlns:wpg="http://schemas.microsoft.com/office/word/2010/wordprocessingGroup" xmlns:wpi="http://schemas.microsoft.com/office/word/2010/wordprocessingInk" xmlns:wne="http://schemas.microsoft.com/office/word/2006/wordml" xmlns:wps="http://schemas.microsoft.com/office/word/2010/wordprocessingShape" mc:Ignorable="w14 w15 w16se wp14">
+<w:numbering xmlns:wpc="http://schemas.microsoft.com/office/word/2010/wordprocessingCanvas" xmlns:cx="http://schemas.microsoft.com/office/drawing/2014/chartex" xmlns:cx1="http://schemas.microsoft.com/office/drawing/2015/9/8/chartex" xmlns:cx2="http://schemas.microsoft.com/office/drawing/2015/10/21/chartex" xmlns:cx3="http://schemas.microsoft.com/office/drawing/2016/5/9/chartex" xmlns:cx4="http://schemas.microsoft.com/office/drawing/2016/5/10/chartex" xmlns:cx5="http://schemas.microsoft.com/office/drawing/2016/5/11/chartex" xmlns:cx6="http://schemas.microsoft.com/office/drawing/2016/5/12/chartex" xmlns:cx7="http://schemas.microsoft.com/office/drawing/2016/5/13/chartex" xmlns:cx8="http://schemas.microsoft.com/office/drawing/2016/5/14/chartex" xmlns:mc="http://schemas.openxmlformats.org/markup-compatibility/2006" xmlns:aink="http://schemas.microsoft.com/office/drawing/2016/ink" xmlns:am3d="http://schemas.microsoft.com/office/drawing/2017/model3d" xmlns:o="urn:schemas-microsoft-com:office:office" xmlns:oel="http://schemas.microsoft.com/office/2019/extlst" xmlns:r="http://schemas.openxmlformats.org/officeDocument/2006/relationships" xmlns:m="http://schemas.openxmlformats.org/officeDocument/2006/math" xmlns:v="urn:schemas-microsoft-com:vml" xmlns:wp14="http://schemas.microsoft.com/office/word/2010/wordprocessingDrawing" xmlns:wp="http://schemas.openxmlformats.org/drawingml/2006/wordprocessingDrawing" xmlns:w10="urn:schemas-microsoft-com:office:word" xmlns:w="http://schemas.openxmlformats.org/wordprocessingml/2006/main" xmlns:w14="http://schemas.microsoft.com/office/word/2010/wordml" xmlns:w15="http://schemas.microsoft.com/office/word/2012/wordml" xmlns:w16cex="http://schemas.microsoft.com/office/word/2018/wordml/cex" xmlns:w16cid="http://schemas.microsoft.com/office/word/2016/wordml/cid" xmlns:w16="http://schemas.microsoft.com/office/word/2018/wordml" xmlns:w16sdtdh="http://schemas.microsoft.com/office/word/2020/wordml/sdtdatahash" xmlns:w16se="http://schemas.microsoft.com/office/word/2015/wordml/symex" xmlns:wpg="http://schemas.microsoft.com/office/word/2010/wordprocessingGroup" xmlns:wpi="http://schemas.microsoft.com/office/word/2010/wordprocessingInk" xmlns:wne="http://schemas.microsoft.com/office/word/2006/wordml" xmlns:wps="http://schemas.microsoft.com/office/word/2010/wordprocessingShape" mc:Ignorable="w14 w15 w16se w16cid w16 w16cex w16sdtdh wp14">
   <w:abstractNum w:abstractNumId="0" w15:restartNumberingAfterBreak="0">
     <w:nsid w:val="05B93BA6"/>
     <w:multiLevelType w:val="hybridMultilevel"/>
@@ -12121,110 +12263,110 @@
       </w:pPr>
     </w:lvl>
   </w:abstractNum>
-  <w:num w:numId="1">
+  <w:num w:numId="1" w16cid:durableId="566309172">
     <w:abstractNumId w:val="0"/>
   </w:num>
-  <w:num w:numId="2">
+  <w:num w:numId="2" w16cid:durableId="1583761646">
     <w:abstractNumId w:val="31"/>
   </w:num>
-  <w:num w:numId="3">
+  <w:num w:numId="3" w16cid:durableId="42143648">
     <w:abstractNumId w:val="6"/>
   </w:num>
-  <w:num w:numId="4">
+  <w:num w:numId="4" w16cid:durableId="1233350545">
     <w:abstractNumId w:val="14"/>
   </w:num>
-  <w:num w:numId="5">
+  <w:num w:numId="5" w16cid:durableId="286661574">
     <w:abstractNumId w:val="18"/>
   </w:num>
-  <w:num w:numId="6">
+  <w:num w:numId="6" w16cid:durableId="1256131354">
     <w:abstractNumId w:val="9"/>
   </w:num>
-  <w:num w:numId="7">
+  <w:num w:numId="7" w16cid:durableId="2000038311">
     <w:abstractNumId w:val="30"/>
   </w:num>
-  <w:num w:numId="8">
+  <w:num w:numId="8" w16cid:durableId="1151676145">
     <w:abstractNumId w:val="13"/>
   </w:num>
-  <w:num w:numId="9">
+  <w:num w:numId="9" w16cid:durableId="1987777257">
     <w:abstractNumId w:val="27"/>
   </w:num>
-  <w:num w:numId="10">
+  <w:num w:numId="10" w16cid:durableId="422531814">
     <w:abstractNumId w:val="15"/>
   </w:num>
-  <w:num w:numId="11">
+  <w:num w:numId="11" w16cid:durableId="294799613">
     <w:abstractNumId w:val="16"/>
   </w:num>
-  <w:num w:numId="12">
+  <w:num w:numId="12" w16cid:durableId="1050887524">
     <w:abstractNumId w:val="25"/>
   </w:num>
-  <w:num w:numId="13">
+  <w:num w:numId="13" w16cid:durableId="1177813676">
     <w:abstractNumId w:val="17"/>
   </w:num>
-  <w:num w:numId="14">
+  <w:num w:numId="14" w16cid:durableId="478620423">
     <w:abstractNumId w:val="32"/>
   </w:num>
-  <w:num w:numId="15">
+  <w:num w:numId="15" w16cid:durableId="1206330515">
     <w:abstractNumId w:val="3"/>
   </w:num>
-  <w:num w:numId="16">
+  <w:num w:numId="16" w16cid:durableId="1822773567">
     <w:abstractNumId w:val="23"/>
   </w:num>
-  <w:num w:numId="17">
+  <w:num w:numId="17" w16cid:durableId="970937385">
     <w:abstractNumId w:val="5"/>
   </w:num>
-  <w:num w:numId="18">
+  <w:num w:numId="18" w16cid:durableId="1420559221">
     <w:abstractNumId w:val="28"/>
   </w:num>
-  <w:num w:numId="19">
+  <w:num w:numId="19" w16cid:durableId="238945810">
     <w:abstractNumId w:val="26"/>
   </w:num>
-  <w:num w:numId="20">
+  <w:num w:numId="20" w16cid:durableId="630594335">
     <w:abstractNumId w:val="8"/>
   </w:num>
-  <w:num w:numId="21">
+  <w:num w:numId="21" w16cid:durableId="981422824">
     <w:abstractNumId w:val="11"/>
   </w:num>
-  <w:num w:numId="22">
+  <w:num w:numId="22" w16cid:durableId="1669481077">
     <w:abstractNumId w:val="4"/>
   </w:num>
-  <w:num w:numId="23">
+  <w:num w:numId="23" w16cid:durableId="570700923">
     <w:abstractNumId w:val="24"/>
   </w:num>
-  <w:num w:numId="24">
+  <w:num w:numId="24" w16cid:durableId="1683504652">
     <w:abstractNumId w:val="1"/>
   </w:num>
-  <w:num w:numId="25">
+  <w:num w:numId="25" w16cid:durableId="2071345478">
     <w:abstractNumId w:val="22"/>
   </w:num>
-  <w:num w:numId="26">
+  <w:num w:numId="26" w16cid:durableId="1309167043">
     <w:abstractNumId w:val="20"/>
   </w:num>
-  <w:num w:numId="27">
+  <w:num w:numId="27" w16cid:durableId="1396583409">
     <w:abstractNumId w:val="19"/>
   </w:num>
-  <w:num w:numId="28">
+  <w:num w:numId="28" w16cid:durableId="831142213">
     <w:abstractNumId w:val="29"/>
   </w:num>
-  <w:num w:numId="29">
+  <w:num w:numId="29" w16cid:durableId="525287016">
     <w:abstractNumId w:val="21"/>
   </w:num>
-  <w:num w:numId="30">
+  <w:num w:numId="30" w16cid:durableId="963581582">
     <w:abstractNumId w:val="10"/>
   </w:num>
-  <w:num w:numId="31">
+  <w:num w:numId="31" w16cid:durableId="136577755">
     <w:abstractNumId w:val="12"/>
   </w:num>
-  <w:num w:numId="32">
+  <w:num w:numId="32" w16cid:durableId="1818498148">
     <w:abstractNumId w:val="7"/>
   </w:num>
-  <w:num w:numId="33">
+  <w:num w:numId="33" w16cid:durableId="528838930">
     <w:abstractNumId w:val="2"/>
   </w:num>
 </w:numbering>
 </file>
 
 <file path=word/styles.xml><?xml version="1.0" encoding="utf-8"?>
-<w:styles xmlns:mc="http://schemas.openxmlformats.org/markup-compatibility/2006" xmlns:r="http://schemas.openxmlformats.org/officeDocument/2006/relationships" xmlns:w="http://schemas.openxmlformats.org/wordprocessingml/2006/main" xmlns:w14="http://schemas.microsoft.com/office/word/2010/wordml" xmlns:w15="http://schemas.microsoft.com/office/word/2012/wordml" xmlns:w16se="http://schemas.microsoft.com/office/word/2015/wordml/symex" mc:Ignorable="w14 w15 w16se">
+<w:styles xmlns:mc="http://schemas.openxmlformats.org/markup-compatibility/2006" xmlns:r="http://schemas.openxmlformats.org/officeDocument/2006/relationships" xmlns:w="http://schemas.openxmlformats.org/wordprocessingml/2006/main" xmlns:w14="http://schemas.microsoft.com/office/word/2010/wordml" xmlns:w15="http://schemas.microsoft.com/office/word/2012/wordml" xmlns:w16cex="http://schemas.microsoft.com/office/word/2018/wordml/cex" xmlns:w16cid="http://schemas.microsoft.com/office/word/2016/wordml/cid" xmlns:w16="http://schemas.microsoft.com/office/word/2018/wordml" xmlns:w16sdtdh="http://schemas.microsoft.com/office/word/2020/wordml/sdtdatahash" xmlns:w16se="http://schemas.microsoft.com/office/word/2015/wordml/symex" mc:Ignorable="w14 w15 w16se w16cid w16 w16cex w16sdtdh">
   <w:docDefaults>
     <w:rPrDefault>
       <w:rPr>
@@ -12241,7 +12383,7 @@
       </w:pPr>
     </w:pPrDefault>
   </w:docDefaults>
-  <w:latentStyles w:defLockedState="0" w:defUIPriority="99" w:defSemiHidden="0" w:defUnhideWhenUsed="0" w:defQFormat="0" w:count="371">
+  <w:latentStyles w:defLockedState="0" w:defUIPriority="99" w:defSemiHidden="0" w:defUnhideWhenUsed="0" w:defQFormat="0" w:count="376">
     <w:lsdException w:name="Normal" w:uiPriority="0" w:qFormat="1"/>
     <w:lsdException w:name="heading 1" w:uiPriority="9" w:qFormat="1"/>
     <w:lsdException w:name="heading 2" w:semiHidden="1" w:uiPriority="9" w:unhideWhenUsed="1" w:qFormat="1"/>
@@ -12347,7 +12489,6 @@
     <w:lsdException w:name="HTML Sample" w:semiHidden="1" w:unhideWhenUsed="1"/>
     <w:lsdException w:name="HTML Typewriter" w:semiHidden="1" w:unhideWhenUsed="1"/>
     <w:lsdException w:name="HTML Variable" w:semiHidden="1" w:unhideWhenUsed="1"/>
-    <w:lsdException w:name="Normal Table" w:semiHidden="1" w:unhideWhenUsed="1"/>
     <w:lsdException w:name="annotation subject" w:semiHidden="1" w:unhideWhenUsed="1"/>
     <w:lsdException w:name="No List" w:semiHidden="1" w:unhideWhenUsed="1"/>
     <w:lsdException w:name="Outline List 1" w:semiHidden="1" w:unhideWhenUsed="1"/>
@@ -12390,11 +12531,8 @@
     <w:lsdException w:name="Table Contemporary" w:semiHidden="1" w:unhideWhenUsed="1"/>
     <w:lsdException w:name="Table Elegant" w:semiHidden="1" w:unhideWhenUsed="1"/>
     <w:lsdException w:name="Table Professional" w:semiHidden="1" w:unhideWhenUsed="1"/>
-    <w:lsdException w:name="Table Subtle 1" w:semiHidden="1" w:unhideWhenUsed="1"/>
     <w:lsdException w:name="Table Subtle 2" w:semiHidden="1" w:unhideWhenUsed="1"/>
     <w:lsdException w:name="Table Web 1" w:semiHidden="1" w:unhideWhenUsed="1"/>
-    <w:lsdException w:name="Table Web 2" w:semiHidden="1" w:unhideWhenUsed="1"/>
-    <w:lsdException w:name="Table Web 3" w:semiHidden="1" w:unhideWhenUsed="1"/>
     <w:lsdException w:name="Balloon Text" w:semiHidden="1" w:unhideWhenUsed="1"/>
     <w:lsdException w:name="Table Grid" w:uiPriority="39"/>
     <w:lsdException w:name="Table Theme" w:semiHidden="1" w:unhideWhenUsed="1"/>
@@ -12613,6 +12751,11 @@
     <w:lsdException w:name="List Table 5 Dark Accent 6" w:uiPriority="50"/>
     <w:lsdException w:name="List Table 6 Colorful Accent 6" w:uiPriority="51"/>
     <w:lsdException w:name="List Table 7 Colorful Accent 6" w:uiPriority="52"/>
+    <w:lsdException w:name="Mention" w:semiHidden="1" w:unhideWhenUsed="1"/>
+    <w:lsdException w:name="Smart Hyperlink" w:semiHidden="1" w:unhideWhenUsed="1"/>
+    <w:lsdException w:name="Hashtag" w:semiHidden="1" w:unhideWhenUsed="1"/>
+    <w:lsdException w:name="Unresolved Mention" w:semiHidden="1" w:unhideWhenUsed="1"/>
+    <w:lsdException w:name="Smart Link" w:semiHidden="1" w:unhideWhenUsed="1"/>
   </w:latentStyles>
   <w:style w:type="paragraph" w:default="1" w:styleId="a">
     <w:name w:val="Normal"/>
@@ -12745,8 +12888,8 @@
       <w:u w:val="single"/>
     </w:rPr>
   </w:style>
-  <w:style w:type="character" w:customStyle="1" w:styleId="UnresolvedMention">
-    <w:name w:val="Unresolved Mention"/>
+  <w:style w:type="character" w:customStyle="1" w:styleId="1">
+    <w:name w:val="확인되지 않은 멘션1"/>
     <w:basedOn w:val="a0"/>
     <w:uiPriority w:val="99"/>
     <w:semiHidden/>
@@ -12880,6 +13023,11 @@
     <w:name w:val="link-annotation-unknown-block-id--1489785360"/>
     <w:basedOn w:val="a0"/>
     <w:rsid w:val="002D49A1"/>
+  </w:style>
+  <w:style w:type="character" w:customStyle="1" w:styleId="hljs-variable">
+    <w:name w:val="hljs-variable"/>
+    <w:basedOn w:val="a0"/>
+    <w:rsid w:val="00331F3F"/>
   </w:style>
 </w:styles>
 </file>

</xml_diff>